<commit_message>
committing changes to word
</commit_message>
<xml_diff>
--- a/newword.docx
+++ b/newword.docx
@@ -4,7 +4,15 @@
   <w:body>
     <w:p>
       <w:r>
-        <w:t>fkjdgjhskdfjgkjfdshgkjkfdsjghkfdjshgkjh</w:t>
+        <w:t>F</w:t>
+      </w:r>
+      <w:r>
+        <w:t>kjdgjhskdfjgkjfdshgkjkfdsjghkfdjshgkjh</w:t>
+      </w:r>
+    </w:p>
+    <w:p>
+      <w:r>
+        <w:t>There are changes also</w:t>
       </w:r>
       <w:bookmarkStart w:id="0" w:name="_GoBack"/>
       <w:bookmarkEnd w:id="0"/>

</xml_diff>